<commit_message>
career page functionality added
</commit_message>
<xml_diff>
--- a/Code base.docx
+++ b/Code base.docx
@@ -168,7 +168,15 @@
           <w:color w:val="000000"/>
           <w:szCs w:val="22"/>
         </w:rPr>
-        <w:t>/images/products_imgs_db/1.4.jp</w:t>
+        <w:t>/images/products_imgs_db/1_</w:t>
+      </w:r>
+      <w:r>
+        <w:rPr>
+          <w:rFonts w:ascii="Calibri" w:eastAsia="Times New Roman" w:hAnsi="Calibri" w:cs="Calibri"/>
+          <w:color w:val="000000"/>
+          <w:szCs w:val="22"/>
+        </w:rPr>
+        <w:t>4.jp</w:t>
       </w:r>
       <w:r>
         <w:rPr>
@@ -259,7 +267,7 @@
           <w:color w:val="000000"/>
           <w:szCs w:val="22"/>
         </w:rPr>
-        <w:t>'/images/products_imgs_db/2_3.jpeg',</w:t>
+        <w:t>'/images/products_imgs_db/2_3.jpg',</w:t>
       </w:r>
       <w:r>
         <w:rPr>
@@ -268,7 +276,23 @@
           <w:szCs w:val="22"/>
         </w:rPr>
         <w:tab/>
-        <w:t xml:space="preserve"> '/images/products_imgs_db/2.4.jpeg']);</w:t>
+        <w:t xml:space="preserve"> '/images/pr</w:t>
+      </w:r>
+      <w:r>
+        <w:rPr>
+          <w:rFonts w:ascii="Calibri" w:eastAsia="Times New Roman" w:hAnsi="Calibri" w:cs="Calibri"/>
+          <w:color w:val="000000"/>
+          <w:szCs w:val="22"/>
+        </w:rPr>
+        <w:t>oducts_imgs_db/2_4.jp</w:t>
+      </w:r>
+      <w:r>
+        <w:rPr>
+          <w:rFonts w:ascii="Calibri" w:eastAsia="Times New Roman" w:hAnsi="Calibri" w:cs="Calibri"/>
+          <w:color w:val="000000"/>
+          <w:szCs w:val="22"/>
+        </w:rPr>
+        <w:t>g']);</w:t>
       </w:r>
     </w:p>
     <w:p>
@@ -342,7 +366,39 @@
           <w:color w:val="000000"/>
           <w:szCs w:val="22"/>
         </w:rPr>
-        <w:t>'/images/products_imgs_db/3_3.jpeg', '/images/products_imgs_db/3_4.jpeg']);</w:t>
+        <w:t>'</w:t>
+      </w:r>
+      <w:r>
+        <w:rPr>
+          <w:rFonts w:ascii="Calibri" w:eastAsia="Times New Roman" w:hAnsi="Calibri" w:cs="Calibri"/>
+          <w:color w:val="000000"/>
+          <w:szCs w:val="22"/>
+        </w:rPr>
+        <w:t>/images/products_imgs_db/3_3.jp</w:t>
+      </w:r>
+      <w:r>
+        <w:rPr>
+          <w:rFonts w:ascii="Calibri" w:eastAsia="Times New Roman" w:hAnsi="Calibri" w:cs="Calibri"/>
+          <w:color w:val="000000"/>
+          <w:szCs w:val="22"/>
+        </w:rPr>
+        <w:t>g', '</w:t>
+      </w:r>
+      <w:r>
+        <w:rPr>
+          <w:rFonts w:ascii="Calibri" w:eastAsia="Times New Roman" w:hAnsi="Calibri" w:cs="Calibri"/>
+          <w:color w:val="000000"/>
+          <w:szCs w:val="22"/>
+        </w:rPr>
+        <w:t>/images/products_imgs_db/3_4.jp</w:t>
+      </w:r>
+      <w:r>
+        <w:rPr>
+          <w:rFonts w:ascii="Calibri" w:eastAsia="Times New Roman" w:hAnsi="Calibri" w:cs="Calibri"/>
+          <w:color w:val="000000"/>
+          <w:szCs w:val="22"/>
+        </w:rPr>
+        <w:t>g']);</w:t>
       </w:r>
     </w:p>
     <w:p>
@@ -449,7 +505,39 @@
           <w:color w:val="000000"/>
           <w:szCs w:val="22"/>
         </w:rPr>
-        <w:t>'/images/products_imgs_db/4_3.jpeg', '/images/products_imgs_db/4_4.jpeg']);</w:t>
+        <w:t>'</w:t>
+      </w:r>
+      <w:r>
+        <w:rPr>
+          <w:rFonts w:ascii="Calibri" w:eastAsia="Times New Roman" w:hAnsi="Calibri" w:cs="Calibri"/>
+          <w:color w:val="000000"/>
+          <w:szCs w:val="22"/>
+        </w:rPr>
+        <w:t>/images/products_imgs_db/4_3.jp</w:t>
+      </w:r>
+      <w:r>
+        <w:rPr>
+          <w:rFonts w:ascii="Calibri" w:eastAsia="Times New Roman" w:hAnsi="Calibri" w:cs="Calibri"/>
+          <w:color w:val="000000"/>
+          <w:szCs w:val="22"/>
+        </w:rPr>
+        <w:t>g', '</w:t>
+      </w:r>
+      <w:r>
+        <w:rPr>
+          <w:rFonts w:ascii="Calibri" w:eastAsia="Times New Roman" w:hAnsi="Calibri" w:cs="Calibri"/>
+          <w:color w:val="000000"/>
+          <w:szCs w:val="22"/>
+        </w:rPr>
+        <w:t>/images/products_imgs_db/4_4.jp</w:t>
+      </w:r>
+      <w:r>
+        <w:rPr>
+          <w:rFonts w:ascii="Calibri" w:eastAsia="Times New Roman" w:hAnsi="Calibri" w:cs="Calibri"/>
+          <w:color w:val="000000"/>
+          <w:szCs w:val="22"/>
+        </w:rPr>
+        <w:t>g']);</w:t>
       </w:r>
     </w:p>
     <w:p>
@@ -564,7 +652,39 @@
           <w:color w:val="000000"/>
           <w:szCs w:val="22"/>
         </w:rPr>
-        <w:t>'/images/products_imgs_db/5_3.jpeg', '/images/products_imgs_db/5_4.jpeg']);</w:t>
+        <w:t>'</w:t>
+      </w:r>
+      <w:r>
+        <w:rPr>
+          <w:rFonts w:ascii="Calibri" w:eastAsia="Times New Roman" w:hAnsi="Calibri" w:cs="Calibri"/>
+          <w:color w:val="000000"/>
+          <w:szCs w:val="22"/>
+        </w:rPr>
+        <w:t>/images/products_imgs_db/5_3.jp</w:t>
+      </w:r>
+      <w:r>
+        <w:rPr>
+          <w:rFonts w:ascii="Calibri" w:eastAsia="Times New Roman" w:hAnsi="Calibri" w:cs="Calibri"/>
+          <w:color w:val="000000"/>
+          <w:szCs w:val="22"/>
+        </w:rPr>
+        <w:t>g', '</w:t>
+      </w:r>
+      <w:r>
+        <w:rPr>
+          <w:rFonts w:ascii="Calibri" w:eastAsia="Times New Roman" w:hAnsi="Calibri" w:cs="Calibri"/>
+          <w:color w:val="000000"/>
+          <w:szCs w:val="22"/>
+        </w:rPr>
+        <w:t>/images/products_imgs_db/5_4.jp</w:t>
+      </w:r>
+      <w:r>
+        <w:rPr>
+          <w:rFonts w:ascii="Calibri" w:eastAsia="Times New Roman" w:hAnsi="Calibri" w:cs="Calibri"/>
+          <w:color w:val="000000"/>
+          <w:szCs w:val="22"/>
+        </w:rPr>
+        <w:t>g']);</w:t>
       </w:r>
     </w:p>
     <w:sectPr>
@@ -735,6 +855,7 @@
   <w:style w:type="paragraph" w:default="1" w:styleId="Normal">
     <w:name w:val="Normal"/>
     <w:qFormat/>
+    <w:rsid w:val="00402AC7"/>
   </w:style>
   <w:style w:type="character" w:default="1" w:styleId="DefaultParagraphFont">
     <w:name w:val="Default Paragraph Font"/>

</xml_diff>